<commit_message>
The project technical report added to the repo
</commit_message>
<xml_diff>
--- a/GeoGraphicaPr/sources/final_phase/all_sources/project_report/Project Technical Report.docx
+++ b/GeoGraphicaPr/sources/final_phase/all_sources/project_report/Project Technical Report.docx
@@ -9745,7 +9745,7 @@
           <w:lang w:bidi="fa-IR"/>
         </w:rPr>
         <w:pict w14:anchorId="12CC4BA6">
-          <v:rect id="_x0000_i1054" style="width:0;height:1.5pt" o:hralign="right" o:hrstd="t" o:hr="t" fillcolor="#a0a0a0" stroked="f"/>
+          <v:rect id="_x0000_i1026" style="width:0;height:1.5pt" o:hralign="right" o:hrstd="t" o:hr="t" fillcolor="#a0a0a0" stroked="f"/>
         </w:pict>
       </w:r>
     </w:p>
@@ -12443,7 +12443,7 @@
           <w:lang w:bidi="fa-IR"/>
         </w:rPr>
         <w:pict w14:anchorId="427EE7C3">
-          <v:rect id="_x0000_i1055" style="width:0;height:1.5pt" o:hralign="right" o:hrstd="t" o:hr="t" fillcolor="#a0a0a0" stroked="f"/>
+          <v:rect id="_x0000_i1027" style="width:0;height:1.5pt" o:hralign="right" o:hrstd="t" o:hr="t" fillcolor="#a0a0a0" stroked="f"/>
         </w:pict>
       </w:r>
     </w:p>
@@ -14828,7 +14828,7 @@
           <w:lang w:bidi="fa-IR"/>
         </w:rPr>
         <w:pict w14:anchorId="198DF01F">
-          <v:rect id="_x0000_i1056" style="width:0;height:1.5pt" o:hralign="right" o:hrstd="t" o:hr="t" fillcolor="#a0a0a0" stroked="f"/>
+          <v:rect id="_x0000_i1028" style="width:0;height:1.5pt" o:hralign="right" o:hrstd="t" o:hr="t" fillcolor="#a0a0a0" stroked="f"/>
         </w:pict>
       </w:r>
     </w:p>
@@ -18323,7 +18323,7 @@
           <w:lang w:bidi="fa-IR"/>
         </w:rPr>
         <w:pict w14:anchorId="6409D3BB">
-          <v:rect id="_x0000_i1057" style="width:0;height:1.5pt" o:hralign="center" o:hrstd="t" o:hr="t" fillcolor="#a0a0a0" stroked="f"/>
+          <v:rect id="_x0000_i1029" style="width:0;height:1.5pt" o:hralign="center" o:hrstd="t" o:hr="t" fillcolor="#a0a0a0" stroked="f"/>
         </w:pict>
       </w:r>
     </w:p>
@@ -20010,7 +20010,7 @@
           <w:lang w:bidi="fa-IR"/>
         </w:rPr>
         <w:pict w14:anchorId="680C9515">
-          <v:rect id="_x0000_i1058" style="width:0;height:1.5pt" o:hralign="center" o:hrstd="t" o:hr="t" fillcolor="#a0a0a0" stroked="f"/>
+          <v:rect id="_x0000_i1030" style="width:0;height:1.5pt" o:hralign="center" o:hrstd="t" o:hr="t" fillcolor="#a0a0a0" stroked="f"/>
         </w:pict>
       </w:r>
     </w:p>
@@ -21055,7 +21055,7 @@
           <w:lang w:bidi="fa-IR"/>
         </w:rPr>
         <w:pict w14:anchorId="45C04149">
-          <v:rect id="_x0000_i1059" style="width:0;height:1.5pt" o:hralign="center" o:hrstd="t" o:hr="t" fillcolor="#a0a0a0" stroked="f"/>
+          <v:rect id="_x0000_i1031" style="width:0;height:1.5pt" o:hralign="center" o:hrstd="t" o:hr="t" fillcolor="#a0a0a0" stroked="f"/>
         </w:pict>
       </w:r>
     </w:p>
@@ -33275,6 +33275,7 @@
           <w:lang w:bidi="fa-IR"/>
         </w:rPr>
       </w:pPr>
+      <w:bookmarkStart w:id="0" w:name="_Hlk191861028"/>
       <w:proofErr w:type="spellStart"/>
       <w:r>
         <w:rPr>
@@ -33593,6 +33594,7 @@
         </w:rPr>
         <w:br/>
       </w:r>
+      <w:bookmarkEnd w:id="0"/>
       <w:r>
         <w:rPr>
           <w:rFonts w:asciiTheme="majorBidi" w:hAnsiTheme="majorBidi" w:cs="B Nazanin"/>
@@ -33728,6 +33730,7 @@
           <w:lang w:bidi="fa-IR"/>
         </w:rPr>
       </w:pPr>
+      <w:bookmarkStart w:id="1" w:name="_Hlk191861151"/>
       <w:r>
         <w:rPr>
           <w:rFonts w:asciiTheme="majorBidi" w:hAnsiTheme="majorBidi" w:cs="B Nazanin"/>
@@ -34072,6 +34075,7 @@
         <w:t xml:space="preserve"> </w:t>
       </w:r>
     </w:p>
+    <w:bookmarkEnd w:id="1"/>
     <w:p>
       <w:pPr>
         <w:bidi/>
@@ -37225,7 +37229,7 @@
         <w:bidi/>
         <w:ind w:left="720"/>
         <w:rPr>
-          <w:rFonts w:asciiTheme="majorBidi" w:hAnsiTheme="majorBidi" w:cs="B Nazanin" w:hint="cs"/>
+          <w:rFonts w:asciiTheme="majorBidi" w:hAnsiTheme="majorBidi" w:cs="B Nazanin"/>
           <w:color w:val="E7E6E6" w:themeColor="background2"/>
           <w:sz w:val="22"/>
           <w:szCs w:val="22"/>
@@ -37349,7 +37353,7 @@
         <v:path o:extrusionok="f" gradientshapeok="t" o:connecttype="rect"/>
         <o:lock v:ext="edit" aspectratio="t"/>
       </v:shapetype>
-      <v:shape id="_x0000_i1493" type="#_x0000_t75" style="width:11.4pt;height:11.4pt" o:bullet="t">
+      <v:shape id="_x0000_i3522" type="#_x0000_t75" style="width:11.4pt;height:11.4pt" o:bullet="t">
         <v:imagedata r:id="rId1" o:title="mso6310"/>
       </v:shape>
     </w:pict>
@@ -44217,6 +44221,7 @@
   <w:style w:type="character" w:default="1" w:styleId="DefaultParagraphFont">
     <w:name w:val="Default Paragraph Font"/>
     <w:uiPriority w:val="1"/>
+    <w:semiHidden/>
     <w:unhideWhenUsed/>
   </w:style>
   <w:style w:type="table" w:default="1" w:styleId="TableNormal">

</xml_diff>